<commit_message>
Fix layout overlap/gap and implement GDPR local fonts
</commit_message>
<xml_diff>
--- a/Konzepte/AB_Konzepte/Poeppel_DISG_Personalisierungsstrategie.docx
+++ b/Konzepte/AB_Konzepte/Poeppel_DISG_Personalisierungsstrategie.docx
@@ -2175,7 +2175,1524 @@
           <w:sz w:val="36"/>
           <w:szCs w:val="36"/>
         </w:rPr>
-        <w:t xml:space="preserve">3. Gesamtarchitektur des Systems</w:t>
+        <w:t xml:space="preserve">3. SWOT-Analyse</w:t>
+      </w:r>
+    </w:p>
+    <w:p>
+      <w:pPr>
+        <w:spacing w:before="80" w:after="80"/>
+      </w:pPr>
+      <w:r>
+        <w:rPr>
+          <w:rFonts w:ascii="Arial" w:cs="Arial" w:eastAsia="Arial" w:hAnsi="Arial"/>
+          <w:color w:val="1A1A2E"/>
+          <w:sz w:val="22"/>
+          <w:szCs w:val="22"/>
+        </w:rPr>
+        <w:t xml:space="preserve">Eine strategische Bewertung des DISG-Personalisierungsansatzes für Pöppel Workwear Management. Die Analyse bewertet Stärken, Schwächen, Chancen und Risiken sowohl aus technischer als auch aus unternehmerischer Perspektive.</w:t>
+      </w:r>
+    </w:p>
+    <w:p>
+      <w:pPr>
+        <w:spacing w:before="160" w:after="0"/>
+      </w:pPr>
+      <w:r>
+        <w:t xml:space="preserve"/>
+      </w:r>
+    </w:p>
+    <w:tbl>
+      <w:tblPr>
+        <w:tblW w:type="dxa" w:w="9026"/>
+        <w:tblBorders>
+          <w:top w:val="single" w:color="auto" w:sz="4"/>
+          <w:left w:val="single" w:color="auto" w:sz="4"/>
+          <w:bottom w:val="single" w:color="auto" w:sz="4"/>
+          <w:right w:val="single" w:color="auto" w:sz="4"/>
+          <w:insideH w:val="single" w:color="auto" w:sz="4"/>
+          <w:insideV w:val="single" w:color="auto" w:sz="4"/>
+        </w:tblBorders>
+      </w:tblPr>
+      <w:tblGrid>
+        <w:gridCol w:w="4513"/>
+        <w:gridCol w:w="4513"/>
+      </w:tblGrid>
+      <w:tr>
+        <w:tc>
+          <w:tcPr>
+            <w:gridSpan w:val="2"/>
+            <w:tcBorders>
+              <w:top w:val="none"/>
+              <w:left w:val="none"/>
+              <w:bottom w:val="none"/>
+              <w:right w:val="none"/>
+            </w:tcBorders>
+            <w:shd w:fill="0A1628" w:val="clear"/>
+            <w:tcMar>
+              <w:top w:type="dxa" w:w="120"/>
+              <w:left w:type="dxa" w:w="200"/>
+              <w:bottom w:type="dxa" w:w="120"/>
+              <w:right w:type="dxa" w:w="200"/>
+            </w:tcMar>
+          </w:tcPr>
+          <w:p>
+            <w:pPr>
+              <w:jc w:val="center"/>
+            </w:pPr>
+            <w:r>
+              <w:rPr>
+                <w:rFonts w:ascii="Arial" w:cs="Arial" w:eastAsia="Arial" w:hAnsi="Arial"/>
+                <w:b/>
+                <w:bCs/>
+                <w:color w:val="FFFFFF"/>
+                <w:sz w:val="24"/>
+                <w:szCs w:val="24"/>
+              </w:rPr>
+              <w:t xml:space="preserve">SWOT-ANALYSE  —  DISG-Hyper-Personalisierung Pöppel Workwear</w:t>
+            </w:r>
+          </w:p>
+        </w:tc>
+      </w:tr>
+      <w:tr>
+        <w:tc>
+          <w:tcPr>
+            <w:tcW w:type="dxa" w:w="4513"/>
+            <w:tcBorders>
+              <w:top w:val="single" w:color="2E7D32" w:sz="2"/>
+              <w:left w:val="single" w:color="2E7D32" w:sz="2"/>
+              <w:bottom w:val="single" w:color="DDDDDD" w:sz="1"/>
+              <w:right w:val="single" w:color="DDDDDD" w:sz="1"/>
+            </w:tcBorders>
+            <w:shd w:fill="F0FAF0" w:val="clear"/>
+            <w:tcMar>
+              <w:top w:type="dxa" w:w="140"/>
+              <w:left w:type="dxa" w:w="180"/>
+              <w:bottom w:type="dxa" w:w="140"/>
+              <w:right w:type="dxa" w:w="180"/>
+            </w:tcMar>
+            <w:vAlign w:val="top"/>
+          </w:tcPr>
+          <w:p>
+            <w:pPr>
+              <w:spacing w:before="0" w:after="120"/>
+            </w:pPr>
+            <w:r>
+              <w:rPr>
+                <w:rFonts w:ascii="Arial" w:cs="Arial" w:eastAsia="Arial" w:hAnsi="Arial"/>
+                <w:b/>
+                <w:bCs/>
+                <w:color w:val="2E7D32"/>
+                <w:sz w:val="26"/>
+                <w:szCs w:val="26"/>
+              </w:rPr>
+              <w:t xml:space="preserve">S  STÄRKEN</w:t>
+            </w:r>
+          </w:p>
+          <w:p>
+            <w:pPr>
+              <w:spacing w:before="0" w:after="80"/>
+            </w:pPr>
+            <w:r>
+              <w:rPr>
+                <w:rFonts w:ascii="Arial" w:cs="Arial" w:eastAsia="Arial" w:hAnsi="Arial"/>
+                <w:b/>
+                <w:bCs/>
+                <w:color w:val="1A1A2E"/>
+                <w:sz w:val="20"/>
+                <w:szCs w:val="20"/>
+              </w:rPr>
+              <w:t xml:space="preserve">Psychologisch fundiertes Konzept</w:t>
+            </w:r>
+          </w:p>
+          <w:p>
+            <w:pPr>
+              <w:spacing w:before="0" w:after="80"/>
+            </w:pPr>
+            <w:r>
+              <w:rPr>
+                <w:rFonts w:ascii="Arial" w:cs="Arial" w:eastAsia="Arial" w:hAnsi="Arial"/>
+                <w:color w:val="1A1A2E"/>
+                <w:sz w:val="19"/>
+                <w:szCs w:val="19"/>
+              </w:rPr>
+              <w:t xml:space="preserve">DISG ist ein seit Jahrzehnten in Vertrieb und Kommunikation bewährtes Modell — keine Marketing-Gimmick, sondern Verhaltenspsychologie.</w:t>
+            </w:r>
+          </w:p>
+          <w:p>
+            <w:pPr>
+              <w:spacing w:before="80" w:after="80"/>
+            </w:pPr>
+            <w:r>
+              <w:rPr>
+                <w:rFonts w:ascii="Arial" w:cs="Arial" w:eastAsia="Arial" w:hAnsi="Arial"/>
+                <w:b/>
+                <w:bCs/>
+                <w:color w:val="1A1A2E"/>
+                <w:sz w:val="20"/>
+                <w:szCs w:val="20"/>
+              </w:rPr>
+              <w:t xml:space="preserve">Vollständige Datenkontrolle</w:t>
+            </w:r>
+          </w:p>
+          <w:p>
+            <w:pPr>
+              <w:spacing w:before="0" w:after="80"/>
+            </w:pPr>
+            <w:r>
+              <w:rPr>
+                <w:rFonts w:ascii="Arial" w:cs="Arial" w:eastAsia="Arial" w:hAnsi="Arial"/>
+                <w:color w:val="1A1A2E"/>
+                <w:sz w:val="19"/>
+                <w:szCs w:val="19"/>
+              </w:rPr>
+              <w:t xml:space="preserve">Eigener Server + n8n auf Hostinger = DSGVO-konform, kein Vendor Lock-in, alle Daten in eurer Hand.</w:t>
+            </w:r>
+          </w:p>
+          <w:p>
+            <w:pPr>
+              <w:spacing w:before="80" w:after="80"/>
+            </w:pPr>
+            <w:r>
+              <w:rPr>
+                <w:rFonts w:ascii="Arial" w:cs="Arial" w:eastAsia="Arial" w:hAnsi="Arial"/>
+                <w:b/>
+                <w:bCs/>
+                <w:color w:val="1A1A2E"/>
+                <w:sz w:val="20"/>
+                <w:szCs w:val="20"/>
+              </w:rPr>
+              <w:t xml:space="preserve">Nahezu keine Mehrkosten</w:t>
+            </w:r>
+          </w:p>
+          <w:p>
+            <w:pPr>
+              <w:spacing w:before="0" w:after="80"/>
+            </w:pPr>
+            <w:r>
+              <w:rPr>
+                <w:rFonts w:ascii="Arial" w:cs="Arial" w:eastAsia="Arial" w:hAnsi="Arial"/>
+                <w:color w:val="1A1A2E"/>
+                <w:sz w:val="19"/>
+                <w:szCs w:val="19"/>
+              </w:rPr>
+              <w:t xml:space="preserve">Was Personyze (~200 €/Mo) oder HubSpot Enterprise (1.000 €+/Mo) kosten, baut ihr mit vorhandenem Stack für 0 € laufende Zusatzkosten.</w:t>
+            </w:r>
+          </w:p>
+          <w:p>
+            <w:pPr>
+              <w:spacing w:before="80" w:after="80"/>
+            </w:pPr>
+            <w:r>
+              <w:rPr>
+                <w:rFonts w:ascii="Arial" w:cs="Arial" w:eastAsia="Arial" w:hAnsi="Arial"/>
+                <w:b/>
+                <w:bCs/>
+                <w:color w:val="1A1A2E"/>
+                <w:sz w:val="20"/>
+                <w:szCs w:val="20"/>
+              </w:rPr>
+              <w:t xml:space="preserve">Direkte Attribution</w:t>
+            </w:r>
+          </w:p>
+          <w:p>
+            <w:pPr>
+              <w:spacing w:before="0" w:after="80"/>
+            </w:pPr>
+            <w:r>
+              <w:rPr>
+                <w:rFonts w:ascii="Arial" w:cs="Arial" w:eastAsia="Arial" w:hAnsi="Arial"/>
+                <w:color w:val="1A1A2E"/>
+                <w:sz w:val="19"/>
+                <w:szCs w:val="19"/>
+              </w:rPr>
+              <w:t xml:space="preserve">Jeder Lead ist eindeutig einem Typ, Touchpoint und Kampagne zugeordnet. Kein Raten mehr, welche Maßnahme wirkt.</w:t>
+            </w:r>
+          </w:p>
+          <w:p>
+            <w:pPr>
+              <w:spacing w:before="80" w:after="80"/>
+            </w:pPr>
+            <w:r>
+              <w:rPr>
+                <w:rFonts w:ascii="Arial" w:cs="Arial" w:eastAsia="Arial" w:hAnsi="Arial"/>
+                <w:b/>
+                <w:bCs/>
+                <w:color w:val="1A1A2E"/>
+                <w:sz w:val="20"/>
+                <w:szCs w:val="20"/>
+              </w:rPr>
+              <w:t xml:space="preserve">Konsistente Customer Journey</w:t>
+            </w:r>
+          </w:p>
+          <w:p>
+            <w:pPr>
+              <w:spacing w:before="0" w:after="80"/>
+            </w:pPr>
+            <w:r>
+              <w:rPr>
+                <w:rFonts w:ascii="Arial" w:cs="Arial" w:eastAsia="Arial" w:hAnsi="Arial"/>
+                <w:color w:val="1A1A2E"/>
+                <w:sz w:val="19"/>
+                <w:szCs w:val="19"/>
+              </w:rPr>
+              <w:t xml:space="preserve">Gleicher emotionaler Frame von E-Mail bis Kontaktformular erzeugt Vertrauen — keine Brüche zwischen den Touchpoints.</w:t>
+            </w:r>
+          </w:p>
+          <w:p>
+            <w:pPr>
+              <w:spacing w:before="80" w:after="80"/>
+            </w:pPr>
+            <w:r>
+              <w:rPr>
+                <w:rFonts w:ascii="Arial" w:cs="Arial" w:eastAsia="Arial" w:hAnsi="Arial"/>
+                <w:b/>
+                <w:bCs/>
+                <w:color w:val="1A1A2E"/>
+                <w:sz w:val="20"/>
+                <w:szCs w:val="20"/>
+              </w:rPr>
+              <w:t xml:space="preserve">Wiederverwendbarkeit</w:t>
+            </w:r>
+          </w:p>
+          <w:p>
+            <w:pPr>
+              <w:spacing w:before="0" w:after="0"/>
+            </w:pPr>
+            <w:r>
+              <w:rPr>
+                <w:rFonts w:ascii="Arial" w:cs="Arial" w:eastAsia="Arial" w:hAnsi="Arial"/>
+                <w:color w:val="1A1A2E"/>
+                <w:sz w:val="19"/>
+                <w:szCs w:val="19"/>
+              </w:rPr>
+              <w:t xml:space="preserve">Einmal aufgebaut, für beliebig viele Kampagnen nutzbar. Grenzaufwand pro Kampagne sinkt drastisch.</w:t>
+            </w:r>
+          </w:p>
+        </w:tc>
+        <w:tc>
+          <w:tcPr>
+            <w:tcW w:type="dxa" w:w="4513"/>
+            <w:tcBorders>
+              <w:top w:val="single" w:color="C62828" w:sz="2"/>
+              <w:left w:val="single" w:color="DDDDDD" w:sz="1"/>
+              <w:bottom w:val="single" w:color="DDDDDD" w:sz="1"/>
+              <w:right w:val="single" w:color="C62828" w:sz="2"/>
+            </w:tcBorders>
+            <w:shd w:fill="FFF5F5" w:val="clear"/>
+            <w:tcMar>
+              <w:top w:type="dxa" w:w="140"/>
+              <w:left w:type="dxa" w:w="180"/>
+              <w:bottom w:type="dxa" w:w="140"/>
+              <w:right w:type="dxa" w:w="180"/>
+            </w:tcMar>
+            <w:vAlign w:val="top"/>
+          </w:tcPr>
+          <w:p>
+            <w:pPr>
+              <w:spacing w:before="0" w:after="120"/>
+            </w:pPr>
+            <w:r>
+              <w:rPr>
+                <w:rFonts w:ascii="Arial" w:cs="Arial" w:eastAsia="Arial" w:hAnsi="Arial"/>
+                <w:b/>
+                <w:bCs/>
+                <w:color w:val="C62828"/>
+                <w:sz w:val="26"/>
+                <w:szCs w:val="26"/>
+              </w:rPr>
+              <w:t xml:space="preserve">W  SCHWÄCHEN</w:t>
+            </w:r>
+          </w:p>
+          <w:p>
+            <w:pPr>
+              <w:spacing w:before="0" w:after="80"/>
+            </w:pPr>
+            <w:r>
+              <w:rPr>
+                <w:rFonts w:ascii="Arial" w:cs="Arial" w:eastAsia="Arial" w:hAnsi="Arial"/>
+                <w:b/>
+                <w:bCs/>
+                <w:color w:val="1A1A2E"/>
+                <w:sz w:val="20"/>
+                <w:szCs w:val="20"/>
+              </w:rPr>
+              <w:t xml:space="preserve">Hoher Initial-Content-Aufwand</w:t>
+            </w:r>
+          </w:p>
+          <w:p>
+            <w:pPr>
+              <w:spacing w:before="0" w:after="80"/>
+            </w:pPr>
+            <w:r>
+              <w:rPr>
+                <w:rFonts w:ascii="Arial" w:cs="Arial" w:eastAsia="Arial" w:hAnsi="Arial"/>
+                <w:color w:val="1A1A2E"/>
+                <w:sz w:val="19"/>
+                <w:szCs w:val="19"/>
+              </w:rPr>
+              <w:t xml:space="preserve">Alles muss viermal erstellt werden: 4 E-Mail-Templates, 4 Whitepapers, 4 Website-Varianten. Real viel Arbeit vor dem ersten Lead.</w:t>
+            </w:r>
+          </w:p>
+          <w:p>
+            <w:pPr>
+              <w:spacing w:before="80" w:after="80"/>
+            </w:pPr>
+            <w:r>
+              <w:rPr>
+                <w:rFonts w:ascii="Arial" w:cs="Arial" w:eastAsia="Arial" w:hAnsi="Arial"/>
+                <w:b/>
+                <w:bCs/>
+                <w:color w:val="1A1A2E"/>
+                <w:sz w:val="20"/>
+                <w:szCs w:val="20"/>
+              </w:rPr>
+              <w:t xml:space="preserve">DISG-Klassifizierung initial manuell</w:t>
+            </w:r>
+          </w:p>
+          <w:p>
+            <w:pPr>
+              <w:spacing w:before="0" w:after="80"/>
+            </w:pPr>
+            <w:r>
+              <w:rPr>
+                <w:rFonts w:ascii="Arial" w:cs="Arial" w:eastAsia="Arial" w:hAnsi="Arial"/>
+                <w:color w:val="1A1A2E"/>
+                <w:sz w:val="19"/>
+                <w:szCs w:val="19"/>
+              </w:rPr>
+              <w:t xml:space="preserve">Bis das Scoring-Quiz steht, muss jeder Kontakt manuell klassifiziert werden. Fehler hier verschlechtern die gesamte Kampagnen-Qualität.</w:t>
+            </w:r>
+          </w:p>
+          <w:p>
+            <w:pPr>
+              <w:spacing w:before="80" w:after="80"/>
+            </w:pPr>
+            <w:r>
+              <w:rPr>
+                <w:rFonts w:ascii="Arial" w:cs="Arial" w:eastAsia="Arial" w:hAnsi="Arial"/>
+                <w:b/>
+                <w:bCs/>
+                <w:color w:val="1A1A2E"/>
+                <w:sz w:val="20"/>
+                <w:szCs w:val="20"/>
+              </w:rPr>
+              <w:t xml:space="preserve">JavaScript-Ansatz ohne Backend-Schutz</w:t>
+            </w:r>
+          </w:p>
+          <w:p>
+            <w:pPr>
+              <w:spacing w:before="0" w:after="80"/>
+            </w:pPr>
+            <w:r>
+              <w:rPr>
+                <w:rFonts w:ascii="Arial" w:cs="Arial" w:eastAsia="Arial" w:hAnsi="Arial"/>
+                <w:color w:val="1A1A2E"/>
+                <w:sz w:val="19"/>
+                <w:szCs w:val="19"/>
+              </w:rPr>
+              <w:t xml:space="preserve">Alle vier Content-Varianten sind im HTML-Quellcode sichtbar. Für B2B-Nischen kaum relevant, aber ein technisches Limit.</w:t>
+            </w:r>
+          </w:p>
+          <w:p>
+            <w:pPr>
+              <w:spacing w:before="80" w:after="80"/>
+            </w:pPr>
+            <w:r>
+              <w:rPr>
+                <w:rFonts w:ascii="Arial" w:cs="Arial" w:eastAsia="Arial" w:hAnsi="Arial"/>
+                <w:b/>
+                <w:bCs/>
+                <w:color w:val="1A1A2E"/>
+                <w:sz w:val="20"/>
+                <w:szCs w:val="20"/>
+              </w:rPr>
+              <w:t xml:space="preserve">n8n als Single Point of Failure</w:t>
+            </w:r>
+          </w:p>
+          <w:p>
+            <w:pPr>
+              <w:spacing w:before="0" w:after="80"/>
+            </w:pPr>
+            <w:r>
+              <w:rPr>
+                <w:rFonts w:ascii="Arial" w:cs="Arial" w:eastAsia="Arial" w:hAnsi="Arial"/>
+                <w:color w:val="1A1A2E"/>
+                <w:sz w:val="19"/>
+                <w:szCs w:val="19"/>
+              </w:rPr>
+              <w:t xml:space="preserve">Tracking, Lead-Capture und E-Mail-Versand hängen an n8n. Fällt Hostinger aus, funktioniert der gesamte Funnel nicht mehr.</w:t>
+            </w:r>
+          </w:p>
+          <w:p>
+            <w:pPr>
+              <w:spacing w:before="80" w:after="80"/>
+            </w:pPr>
+            <w:r>
+              <w:rPr>
+                <w:rFonts w:ascii="Arial" w:cs="Arial" w:eastAsia="Arial" w:hAnsi="Arial"/>
+                <w:b/>
+                <w:bCs/>
+                <w:color w:val="1A1A2E"/>
+                <w:sz w:val="20"/>
+                <w:szCs w:val="20"/>
+              </w:rPr>
+              <w:t xml:space="preserve">DISG wissenschaftlich umstritten</w:t>
+            </w:r>
+          </w:p>
+          <w:p>
+            <w:pPr>
+              <w:spacing w:before="0" w:after="0"/>
+            </w:pPr>
+            <w:r>
+              <w:rPr>
+                <w:rFonts w:ascii="Arial" w:cs="Arial" w:eastAsia="Arial" w:hAnsi="Arial"/>
+                <w:color w:val="1A1A2E"/>
+                <w:sz w:val="19"/>
+                <w:szCs w:val="19"/>
+              </w:rPr>
+              <w:t xml:space="preserve">Kritiker bemängeln fehlende empirische Validierung. Intern als Methode besser im Hintergrund lassen, nur Ergebnisse zeigen.</w:t>
+            </w:r>
+          </w:p>
+        </w:tc>
+      </w:tr>
+      <w:tr>
+        <w:tc>
+          <w:tcPr>
+            <w:tcW w:type="dxa" w:w="4513"/>
+            <w:tcBorders>
+              <w:top w:val="single" w:color="DDDDDD" w:sz="1"/>
+              <w:left w:val="single" w:color="1565C0" w:sz="2"/>
+              <w:bottom w:val="single" w:color="1565C0" w:sz="2"/>
+              <w:right w:val="single" w:color="DDDDDD" w:sz="1"/>
+            </w:tcBorders>
+            <w:shd w:fill="F0F5FF" w:val="clear"/>
+            <w:tcMar>
+              <w:top w:type="dxa" w:w="140"/>
+              <w:left w:type="dxa" w:w="180"/>
+              <w:bottom w:type="dxa" w:w="140"/>
+              <w:right w:type="dxa" w:w="180"/>
+            </w:tcMar>
+            <w:vAlign w:val="top"/>
+          </w:tcPr>
+          <w:p>
+            <w:pPr>
+              <w:spacing w:before="0" w:after="120"/>
+            </w:pPr>
+            <w:r>
+              <w:rPr>
+                <w:rFonts w:ascii="Arial" w:cs="Arial" w:eastAsia="Arial" w:hAnsi="Arial"/>
+                <w:b/>
+                <w:bCs/>
+                <w:color w:val="1565C0"/>
+                <w:sz w:val="26"/>
+                <w:szCs w:val="26"/>
+              </w:rPr>
+              <w:t xml:space="preserve">O  CHANCEN</w:t>
+            </w:r>
+          </w:p>
+          <w:p>
+            <w:pPr>
+              <w:spacing w:before="0" w:after="80"/>
+            </w:pPr>
+            <w:r>
+              <w:rPr>
+                <w:rFonts w:ascii="Arial" w:cs="Arial" w:eastAsia="Arial" w:hAnsi="Arial"/>
+                <w:b/>
+                <w:bCs/>
+                <w:color w:val="1A1A2E"/>
+                <w:sz w:val="20"/>
+                <w:szCs w:val="20"/>
+              </w:rPr>
+              <w:t xml:space="preserve">LinkedIn Ads mit DISG-Targeting</w:t>
+            </w:r>
+          </w:p>
+          <w:p>
+            <w:pPr>
+              <w:spacing w:before="0" w:after="80"/>
+            </w:pPr>
+            <w:r>
+              <w:rPr>
+                <w:rFonts w:ascii="Arial" w:cs="Arial" w:eastAsia="Arial" w:hAnsi="Arial"/>
+                <w:color w:val="1A1A2E"/>
+                <w:sz w:val="19"/>
+                <w:szCs w:val="19"/>
+              </w:rPr>
+              <w:t xml:space="preserve">CEO/Geschäftsführer targetieren (ROT), IT/Compliance (BLAU). LinkedIn-Zielgruppen passen fast 1:1 auf DISG-Typen.</w:t>
+            </w:r>
+          </w:p>
+          <w:p>
+            <w:pPr>
+              <w:spacing w:before="80" w:after="80"/>
+            </w:pPr>
+            <w:r>
+              <w:rPr>
+                <w:rFonts w:ascii="Arial" w:cs="Arial" w:eastAsia="Arial" w:hAnsi="Arial"/>
+                <w:b/>
+                <w:bCs/>
+                <w:color w:val="1A1A2E"/>
+                <w:sz w:val="20"/>
+                <w:szCs w:val="20"/>
+              </w:rPr>
+              <w:t xml:space="preserve">DISG-Quiz als Lead-Magnet</w:t>
+            </w:r>
+          </w:p>
+          <w:p>
+            <w:pPr>
+              <w:spacing w:before="0" w:after="80"/>
+            </w:pPr>
+            <w:r>
+              <w:rPr>
+                <w:rFonts w:ascii="Arial" w:cs="Arial" w:eastAsia="Arial" w:hAnsi="Arial"/>
+                <w:color w:val="1A1A2E"/>
+                <w:sz w:val="19"/>
+                <w:szCs w:val="19"/>
+              </w:rPr>
+              <w:t xml:space="preserve">4-Fragen-Quiz generiert Typ + E-Mail-Adresse in einem Schritt. Niedrige Hürde, hoher Erkenntnisgewinn für kalte Kontakte.</w:t>
+            </w:r>
+          </w:p>
+          <w:p>
+            <w:pPr>
+              <w:spacing w:before="80" w:after="80"/>
+            </w:pPr>
+            <w:r>
+              <w:rPr>
+                <w:rFonts w:ascii="Arial" w:cs="Arial" w:eastAsia="Arial" w:hAnsi="Arial"/>
+                <w:b/>
+                <w:bCs/>
+                <w:color w:val="1A1A2E"/>
+                <w:sz w:val="20"/>
+                <w:szCs w:val="20"/>
+              </w:rPr>
+              <w:t xml:space="preserve">Vertriebsintelligenz aus Daten</w:t>
+            </w:r>
+          </w:p>
+          <w:p>
+            <w:pPr>
+              <w:spacing w:before="0" w:after="80"/>
+            </w:pPr>
+            <w:r>
+              <w:rPr>
+                <w:rFonts w:ascii="Arial" w:cs="Arial" w:eastAsia="Arial" w:hAnsi="Arial"/>
+                <w:color w:val="1A1A2E"/>
+                <w:sz w:val="19"/>
+                <w:szCs w:val="19"/>
+              </w:rPr>
+              <w:t xml:space="preserve">Nach 6 Monaten: Welcher Typ hat kürzesten Sales-Cycle? Welcher konvertiert am besten? Das schärft den gesamten Vertriebsansatz.</w:t>
+            </w:r>
+          </w:p>
+          <w:p>
+            <w:pPr>
+              <w:spacing w:before="80" w:after="80"/>
+            </w:pPr>
+            <w:r>
+              <w:rPr>
+                <w:rFonts w:ascii="Arial" w:cs="Arial" w:eastAsia="Arial" w:hAnsi="Arial"/>
+                <w:b/>
+                <w:bCs/>
+                <w:color w:val="1A1A2E"/>
+                <w:sz w:val="20"/>
+                <w:szCs w:val="20"/>
+              </w:rPr>
+              <w:t xml:space="preserve">Übertragbar auf alle Produktlinien</w:t>
+            </w:r>
+          </w:p>
+          <w:p>
+            <w:pPr>
+              <w:spacing w:before="0" w:after="80"/>
+            </w:pPr>
+            <w:r>
+              <w:rPr>
+                <w:rFonts w:ascii="Arial" w:cs="Arial" w:eastAsia="Arial" w:hAnsi="Arial"/>
+                <w:color w:val="1A1A2E"/>
+                <w:sz w:val="19"/>
+                <w:szCs w:val="19"/>
+              </w:rPr>
+              <w:t xml:space="preserve">Werkzeuge, Maschinen, Betriebsausstattung — alles, was Pöppel verkauft, kann durch denselben Funnel laufen.</w:t>
+            </w:r>
+          </w:p>
+          <w:p>
+            <w:pPr>
+              <w:spacing w:before="80" w:after="80"/>
+            </w:pPr>
+            <w:r>
+              <w:rPr>
+                <w:rFonts w:ascii="Arial" w:cs="Arial" w:eastAsia="Arial" w:hAnsi="Arial"/>
+                <w:b/>
+                <w:bCs/>
+                <w:color w:val="1A1A2E"/>
+                <w:sz w:val="20"/>
+                <w:szCs w:val="20"/>
+              </w:rPr>
+              <w:t xml:space="preserve">Positionierungsvorteil in der Nische</w:t>
+            </w:r>
+          </w:p>
+          <w:p>
+            <w:pPr>
+              <w:spacing w:before="0" w:after="0"/>
+            </w:pPr>
+            <w:r>
+              <w:rPr>
+                <w:rFonts w:ascii="Arial" w:cs="Arial" w:eastAsia="Arial" w:hAnsi="Arial"/>
+                <w:color w:val="1A1A2E"/>
+                <w:sz w:val="19"/>
+                <w:szCs w:val="19"/>
+              </w:rPr>
+              <w:t xml:space="preserve">Kein Workwear-Mitbewerber in D macht das heute. Vorsprung von 12–18 Monaten, bis Wettbewerber nachziehen.</w:t>
+            </w:r>
+          </w:p>
+        </w:tc>
+        <w:tc>
+          <w:tcPr>
+            <w:tcW w:type="dxa" w:w="4513"/>
+            <w:tcBorders>
+              <w:top w:val="single" w:color="DDDDDD" w:sz="1"/>
+              <w:left w:val="single" w:color="DDDDDD" w:sz="1"/>
+              <w:bottom w:val="single" w:color="FF6B00" w:sz="2"/>
+              <w:right w:val="single" w:color="FF6B00" w:sz="2"/>
+            </w:tcBorders>
+            <w:shd w:fill="FFFAF0" w:val="clear"/>
+            <w:tcMar>
+              <w:top w:type="dxa" w:w="140"/>
+              <w:left w:type="dxa" w:w="180"/>
+              <w:bottom w:type="dxa" w:w="140"/>
+              <w:right w:type="dxa" w:w="180"/>
+            </w:tcMar>
+            <w:vAlign w:val="top"/>
+          </w:tcPr>
+          <w:p>
+            <w:pPr>
+              <w:spacing w:before="0" w:after="120"/>
+            </w:pPr>
+            <w:r>
+              <w:rPr>
+                <w:rFonts w:ascii="Arial" w:cs="Arial" w:eastAsia="Arial" w:hAnsi="Arial"/>
+                <w:b/>
+                <w:bCs/>
+                <w:color w:val="FF6B00"/>
+                <w:sz w:val="26"/>
+                <w:szCs w:val="26"/>
+              </w:rPr>
+              <w:t xml:space="preserve">T  RISIKEN</w:t>
+            </w:r>
+          </w:p>
+          <w:p>
+            <w:pPr>
+              <w:spacing w:before="0" w:after="80"/>
+            </w:pPr>
+            <w:r>
+              <w:rPr>
+                <w:rFonts w:ascii="Arial" w:cs="Arial" w:eastAsia="Arial" w:hAnsi="Arial"/>
+                <w:b/>
+                <w:bCs/>
+                <w:color w:val="1A1A2E"/>
+                <w:sz w:val="20"/>
+                <w:szCs w:val="20"/>
+              </w:rPr>
+              <w:t xml:space="preserve">DSGVO-Grauzone</w:t>
+            </w:r>
+          </w:p>
+          <w:p>
+            <w:pPr>
+              <w:spacing w:before="0" w:after="80"/>
+            </w:pPr>
+            <w:r>
+              <w:rPr>
+                <w:rFonts w:ascii="Arial" w:cs="Arial" w:eastAsia="Arial" w:hAnsi="Arial"/>
+                <w:color w:val="1A1A2E"/>
+                <w:sz w:val="19"/>
+                <w:szCs w:val="19"/>
+              </w:rPr>
+              <w:t xml:space="preserve">Behavioral Profiling und Cookie-Tracking benötigen explizite Einwilligung. Ohne sauberen Cookie-Banner von Tag 1: echtes Haftungsrisiko.</w:t>
+            </w:r>
+          </w:p>
+          <w:p>
+            <w:pPr>
+              <w:spacing w:before="80" w:after="80"/>
+            </w:pPr>
+            <w:r>
+              <w:rPr>
+                <w:rFonts w:ascii="Arial" w:cs="Arial" w:eastAsia="Arial" w:hAnsi="Arial"/>
+                <w:b/>
+                <w:bCs/>
+                <w:color w:val="1A1A2E"/>
+                <w:sz w:val="20"/>
+                <w:szCs w:val="20"/>
+              </w:rPr>
+              <w:t xml:space="preserve">Überautomatisierung wirkt befremdlich</w:t>
+            </w:r>
+          </w:p>
+          <w:p>
+            <w:pPr>
+              <w:spacing w:before="0" w:after="80"/>
+            </w:pPr>
+            <w:r>
+              <w:rPr>
+                <w:rFonts w:ascii="Arial" w:cs="Arial" w:eastAsia="Arial" w:hAnsi="Arial"/>
+                <w:color w:val="1A1A2E"/>
+                <w:sz w:val="19"/>
+                <w:szCs w:val="19"/>
+              </w:rPr>
+              <w:t xml:space="preserve">Wenn Kontakte merken, dass sie „sortiert“ wurden, kann das Vertrauen zerstören — besonders beim grünen Typ. Personalisierung muss natürlich fühlen.</w:t>
+            </w:r>
+          </w:p>
+          <w:p>
+            <w:pPr>
+              <w:spacing w:before="80" w:after="80"/>
+            </w:pPr>
+            <w:r>
+              <w:rPr>
+                <w:rFonts w:ascii="Arial" w:cs="Arial" w:eastAsia="Arial" w:hAnsi="Arial"/>
+                <w:b/>
+                <w:bCs/>
+                <w:color w:val="1A1A2E"/>
+                <w:sz w:val="20"/>
+                <w:szCs w:val="20"/>
+              </w:rPr>
+              <w:t xml:space="preserve">Ressourcen-Engpass beim Content</w:t>
+            </w:r>
+          </w:p>
+          <w:p>
+            <w:pPr>
+              <w:spacing w:before="0" w:after="80"/>
+            </w:pPr>
+            <w:r>
+              <w:rPr>
+                <w:rFonts w:ascii="Arial" w:cs="Arial" w:eastAsia="Arial" w:hAnsi="Arial"/>
+                <w:color w:val="1A1A2E"/>
+                <w:sz w:val="19"/>
+                <w:szCs w:val="19"/>
+              </w:rPr>
+              <w:t xml:space="preserve">4 Content-Welten parallel hochzuhalten ist dauerhafter Aufwand. Ohne dedizierte Person im Marketing-Team veraltet der Content.</w:t>
+            </w:r>
+          </w:p>
+          <w:p>
+            <w:pPr>
+              <w:spacing w:before="80" w:after="80"/>
+            </w:pPr>
+            <w:r>
+              <w:rPr>
+                <w:rFonts w:ascii="Arial" w:cs="Arial" w:eastAsia="Arial" w:hAnsi="Arial"/>
+                <w:b/>
+                <w:bCs/>
+                <w:color w:val="1A1A2E"/>
+                <w:sz w:val="20"/>
+                <w:szCs w:val="20"/>
+              </w:rPr>
+              <w:t xml:space="preserve">Mischtypen werden falsch ausgespielt</w:t>
+            </w:r>
+          </w:p>
+          <w:p>
+            <w:pPr>
+              <w:spacing w:before="0" w:after="80"/>
+            </w:pPr>
+            <w:r>
+              <w:rPr>
+                <w:rFonts w:ascii="Arial" w:cs="Arial" w:eastAsia="Arial" w:hAnsi="Arial"/>
+                <w:color w:val="1A1A2E"/>
+                <w:sz w:val="19"/>
+                <w:szCs w:val="19"/>
+              </w:rPr>
+              <w:t xml:space="preserve">Die meisten Menschen sind keine Reintypen. Ein ROT-BLAU-Mischtyp im roten Funnel fühlt sich in Teilen falsch angesprochen.</w:t>
+            </w:r>
+          </w:p>
+          <w:p>
+            <w:pPr>
+              <w:spacing w:before="80" w:after="80"/>
+            </w:pPr>
+            <w:r>
+              <w:rPr>
+                <w:rFonts w:ascii="Arial" w:cs="Arial" w:eastAsia="Arial" w:hAnsi="Arial"/>
+                <w:b/>
+                <w:bCs/>
+                <w:color w:val="1A1A2E"/>
+                <w:sz w:val="20"/>
+                <w:szCs w:val="20"/>
+              </w:rPr>
+              <w:t xml:space="preserve">Technische Komplexität wächst</w:t>
+            </w:r>
+          </w:p>
+          <w:p>
+            <w:pPr>
+              <w:spacing w:before="0" w:after="0"/>
+            </w:pPr>
+            <w:r>
+              <w:rPr>
+                <w:rFonts w:ascii="Arial" w:cs="Arial" w:eastAsia="Arial" w:hAnsi="Arial"/>
+                <w:color w:val="1A1A2E"/>
+                <w:sz w:val="19"/>
+                <w:szCs w:val="19"/>
+              </w:rPr>
+              <w:t xml:space="preserve">Je mehr Kampagnen und Typen, desto schwerer das Debugging. Dokumentation und klare n8n-Namenskonventionen sind Pflicht.</w:t>
+            </w:r>
+          </w:p>
+        </w:tc>
+      </w:tr>
+    </w:tbl>
+    <w:p>
+      <w:pPr>
+        <w:spacing w:before="160" w:after="0"/>
+      </w:pPr>
+      <w:r>
+        <w:t xml:space="preserve"/>
+      </w:r>
+    </w:p>
+    <w:p>
+      <w:pPr>
+        <w:pStyle w:val="Heading2"/>
+        <w:spacing w:before="320" w:after="160"/>
+      </w:pPr>
+      <w:r>
+        <w:rPr>
+          <w:rFonts w:ascii="Arial" w:cs="Arial" w:eastAsia="Arial" w:hAnsi="Arial"/>
+          <w:b/>
+          <w:bCs/>
+          <w:color w:val="0A1628"/>
+          <w:sz w:val="28"/>
+          <w:szCs w:val="28"/>
+        </w:rPr>
+        <w:t xml:space="preserve">3.1 Strategische Schlussfolgerung aus der SWOT</w:t>
+      </w:r>
+    </w:p>
+    <w:p>
+      <w:pPr>
+        <w:spacing w:before="80" w:after="80"/>
+      </w:pPr>
+      <w:r>
+        <w:rPr>
+          <w:rFonts w:ascii="Arial" w:cs="Arial" w:eastAsia="Arial" w:hAnsi="Arial"/>
+          <w:color w:val="1A1A2E"/>
+          <w:sz w:val="22"/>
+          <w:szCs w:val="22"/>
+        </w:rPr>
+        <w:t xml:space="preserve">Die Chancen überwiegen die Risiken klar, und die Schwächen sind entweder lösbar (DSGVO-Compliance, n8n-Monitoring) oder akzeptabler Preis für den Ansatz (Content-Aufwand).</w:t>
+      </w:r>
+    </w:p>
+    <w:p>
+      <w:pPr>
+        <w:spacing w:before="80" w:after="0"/>
+      </w:pPr>
+      <w:r>
+        <w:t xml:space="preserve"/>
+      </w:r>
+    </w:p>
+    <w:tbl>
+      <w:tblPr>
+        <w:tblW w:type="dxa" w:w="9026"/>
+        <w:tblBorders>
+          <w:top w:val="single" w:color="auto" w:sz="4"/>
+          <w:left w:val="single" w:color="auto" w:sz="4"/>
+          <w:bottom w:val="single" w:color="auto" w:sz="4"/>
+          <w:right w:val="single" w:color="auto" w:sz="4"/>
+          <w:insideH w:val="single" w:color="auto" w:sz="4"/>
+          <w:insideV w:val="single" w:color="auto" w:sz="4"/>
+        </w:tblBorders>
+      </w:tblPr>
+      <w:tblGrid>
+        <w:gridCol w:w="2200"/>
+        <w:gridCol w:w="2500"/>
+        <w:gridCol w:w="4326"/>
+      </w:tblGrid>
+      <w:tr>
+        <w:trPr>
+          <w:tblHeader/>
+        </w:trPr>
+        <w:tc>
+          <w:tcPr>
+            <w:tcW w:type="dxa" w:w="2200"/>
+            <w:tcBorders>
+              <w:top w:val="single" w:color="DDDDDD" w:sz="1"/>
+              <w:left w:val="single" w:color="DDDDDD" w:sz="1"/>
+              <w:bottom w:val="single" w:color="DDDDDD" w:sz="1"/>
+              <w:right w:val="single" w:color="DDDDDD" w:sz="1"/>
+            </w:tcBorders>
+            <w:shd w:fill="0A1628" w:val="clear"/>
+            <w:tcMar>
+              <w:top w:type="dxa" w:w="80"/>
+              <w:left w:type="dxa" w:w="120"/>
+              <w:bottom w:type="dxa" w:w="80"/>
+              <w:right w:type="dxa" w:w="120"/>
+            </w:tcMar>
+          </w:tcPr>
+          <w:p>
+            <w:r>
+              <w:rPr>
+                <w:rFonts w:ascii="Arial" w:cs="Arial" w:eastAsia="Arial" w:hAnsi="Arial"/>
+                <w:b/>
+                <w:bCs/>
+                <w:color w:val="FFFFFF"/>
+                <w:sz w:val="20"/>
+                <w:szCs w:val="20"/>
+              </w:rPr>
+              <w:t xml:space="preserve">Bewertung</w:t>
+            </w:r>
+          </w:p>
+        </w:tc>
+        <w:tc>
+          <w:tcPr>
+            <w:tcW w:type="dxa" w:w="2500"/>
+            <w:tcBorders>
+              <w:top w:val="single" w:color="DDDDDD" w:sz="1"/>
+              <w:left w:val="single" w:color="DDDDDD" w:sz="1"/>
+              <w:bottom w:val="single" w:color="DDDDDD" w:sz="1"/>
+              <w:right w:val="single" w:color="DDDDDD" w:sz="1"/>
+            </w:tcBorders>
+            <w:shd w:fill="0A1628" w:val="clear"/>
+            <w:tcMar>
+              <w:top w:type="dxa" w:w="80"/>
+              <w:left w:type="dxa" w:w="120"/>
+              <w:bottom w:type="dxa" w:w="80"/>
+              <w:right w:type="dxa" w:w="120"/>
+            </w:tcMar>
+          </w:tcPr>
+          <w:p>
+            <w:r>
+              <w:rPr>
+                <w:rFonts w:ascii="Arial" w:cs="Arial" w:eastAsia="Arial" w:hAnsi="Arial"/>
+                <w:b/>
+                <w:bCs/>
+                <w:color w:val="FFFFFF"/>
+                <w:sz w:val="20"/>
+                <w:szCs w:val="20"/>
+              </w:rPr>
+              <w:t xml:space="preserve">Einschätzung</w:t>
+            </w:r>
+          </w:p>
+        </w:tc>
+        <w:tc>
+          <w:tcPr>
+            <w:tcW w:type="dxa" w:w="4326"/>
+            <w:tcBorders>
+              <w:top w:val="single" w:color="DDDDDD" w:sz="1"/>
+              <w:left w:val="single" w:color="DDDDDD" w:sz="1"/>
+              <w:bottom w:val="single" w:color="DDDDDD" w:sz="1"/>
+              <w:right w:val="single" w:color="DDDDDD" w:sz="1"/>
+            </w:tcBorders>
+            <w:shd w:fill="0A1628" w:val="clear"/>
+            <w:tcMar>
+              <w:top w:type="dxa" w:w="80"/>
+              <w:left w:type="dxa" w:w="120"/>
+              <w:bottom w:type="dxa" w:w="80"/>
+              <w:right w:type="dxa" w:w="120"/>
+            </w:tcMar>
+          </w:tcPr>
+          <w:p>
+            <w:r>
+              <w:rPr>
+                <w:rFonts w:ascii="Arial" w:cs="Arial" w:eastAsia="Arial" w:hAnsi="Arial"/>
+                <w:b/>
+                <w:bCs/>
+                <w:color w:val="FFFFFF"/>
+                <w:sz w:val="20"/>
+                <w:szCs w:val="20"/>
+              </w:rPr>
+              <w:t xml:space="preserve">Empfehlung</w:t>
+            </w:r>
+          </w:p>
+        </w:tc>
+      </w:tr>
+      <w:tr>
+        <w:tc>
+          <w:tcPr>
+            <w:tcW w:type="dxa" w:w="2200"/>
+            <w:tcBorders>
+              <w:top w:val="single" w:color="DDDDDD" w:sz="1"/>
+              <w:left w:val="single" w:color="DDDDDD" w:sz="1"/>
+              <w:bottom w:val="single" w:color="DDDDDD" w:sz="1"/>
+              <w:right w:val="single" w:color="DDDDDD" w:sz="1"/>
+            </w:tcBorders>
+            <w:shd w:fill="FFFFFF" w:val="clear"/>
+            <w:tcMar>
+              <w:top w:type="dxa" w:w="80"/>
+              <w:left w:type="dxa" w:w="120"/>
+              <w:bottom w:type="dxa" w:w="80"/>
+              <w:right w:type="dxa" w:w="120"/>
+            </w:tcMar>
+          </w:tcPr>
+          <w:p>
+            <w:r>
+              <w:rPr>
+                <w:rFonts w:ascii="Arial" w:cs="Arial" w:eastAsia="Arial" w:hAnsi="Arial"/>
+                <w:color w:val="1A1A2E"/>
+                <w:sz w:val="20"/>
+                <w:szCs w:val="20"/>
+              </w:rPr>
+              <w:t xml:space="preserve">Stärken vs. Schwächen</w:t>
+            </w:r>
+          </w:p>
+        </w:tc>
+        <w:tc>
+          <w:tcPr>
+            <w:tcW w:type="dxa" w:w="2500"/>
+            <w:tcBorders>
+              <w:top w:val="single" w:color="DDDDDD" w:sz="1"/>
+              <w:left w:val="single" w:color="DDDDDD" w:sz="1"/>
+              <w:bottom w:val="single" w:color="DDDDDD" w:sz="1"/>
+              <w:right w:val="single" w:color="DDDDDD" w:sz="1"/>
+            </w:tcBorders>
+            <w:shd w:fill="FFFFFF" w:val="clear"/>
+            <w:tcMar>
+              <w:top w:type="dxa" w:w="80"/>
+              <w:left w:type="dxa" w:w="120"/>
+              <w:bottom w:type="dxa" w:w="80"/>
+              <w:right w:type="dxa" w:w="120"/>
+            </w:tcMar>
+          </w:tcPr>
+          <w:p>
+            <w:r>
+              <w:rPr>
+                <w:rFonts w:ascii="Arial" w:cs="Arial" w:eastAsia="Arial" w:hAnsi="Arial"/>
+                <w:color w:val="1A1A2E"/>
+                <w:sz w:val="20"/>
+                <w:szCs w:val="20"/>
+              </w:rPr>
+              <w:t xml:space="preserve">✅ Stärken dominieren klar</w:t>
+            </w:r>
+          </w:p>
+        </w:tc>
+        <w:tc>
+          <w:tcPr>
+            <w:tcW w:type="dxa" w:w="4326"/>
+            <w:tcBorders>
+              <w:top w:val="single" w:color="DDDDDD" w:sz="1"/>
+              <w:left w:val="single" w:color="DDDDDD" w:sz="1"/>
+              <w:bottom w:val="single" w:color="DDDDDD" w:sz="1"/>
+              <w:right w:val="single" w:color="DDDDDD" w:sz="1"/>
+            </w:tcBorders>
+            <w:shd w:fill="FFFFFF" w:val="clear"/>
+            <w:tcMar>
+              <w:top w:type="dxa" w:w="80"/>
+              <w:left w:type="dxa" w:w="120"/>
+              <w:bottom w:type="dxa" w:w="80"/>
+              <w:right w:type="dxa" w:w="120"/>
+            </w:tcMar>
+          </w:tcPr>
+          <w:p>
+            <w:r>
+              <w:rPr>
+                <w:rFonts w:ascii="Arial" w:cs="Arial" w:eastAsia="Arial" w:hAnsi="Arial"/>
+                <w:color w:val="1A1A2E"/>
+                <w:sz w:val="20"/>
+                <w:szCs w:val="20"/>
+              </w:rPr>
+              <w:t xml:space="preserve">Sofort starten, Pilotphase mit ROT-Typ</w:t>
+            </w:r>
+          </w:p>
+        </w:tc>
+      </w:tr>
+      <w:tr>
+        <w:tc>
+          <w:tcPr>
+            <w:tcW w:type="dxa" w:w="2200"/>
+            <w:tcBorders>
+              <w:top w:val="single" w:color="DDDDDD" w:sz="1"/>
+              <w:left w:val="single" w:color="DDDDDD" w:sz="1"/>
+              <w:bottom w:val="single" w:color="DDDDDD" w:sz="1"/>
+              <w:right w:val="single" w:color="DDDDDD" w:sz="1"/>
+            </w:tcBorders>
+            <w:shd w:fill="F5F5F5" w:val="clear"/>
+            <w:tcMar>
+              <w:top w:type="dxa" w:w="80"/>
+              <w:left w:type="dxa" w:w="120"/>
+              <w:bottom w:type="dxa" w:w="80"/>
+              <w:right w:type="dxa" w:w="120"/>
+            </w:tcMar>
+          </w:tcPr>
+          <w:p>
+            <w:r>
+              <w:rPr>
+                <w:rFonts w:ascii="Arial" w:cs="Arial" w:eastAsia="Arial" w:hAnsi="Arial"/>
+                <w:color w:val="1A1A2E"/>
+                <w:sz w:val="20"/>
+                <w:szCs w:val="20"/>
+              </w:rPr>
+              <w:t xml:space="preserve">Chancen vs. Risiken</w:t>
+            </w:r>
+          </w:p>
+        </w:tc>
+        <w:tc>
+          <w:tcPr>
+            <w:tcW w:type="dxa" w:w="2500"/>
+            <w:tcBorders>
+              <w:top w:val="single" w:color="DDDDDD" w:sz="1"/>
+              <w:left w:val="single" w:color="DDDDDD" w:sz="1"/>
+              <w:bottom w:val="single" w:color="DDDDDD" w:sz="1"/>
+              <w:right w:val="single" w:color="DDDDDD" w:sz="1"/>
+            </w:tcBorders>
+            <w:shd w:fill="F5F5F5" w:val="clear"/>
+            <w:tcMar>
+              <w:top w:type="dxa" w:w="80"/>
+              <w:left w:type="dxa" w:w="120"/>
+              <w:bottom w:type="dxa" w:w="80"/>
+              <w:right w:type="dxa" w:w="120"/>
+            </w:tcMar>
+          </w:tcPr>
+          <w:p>
+            <w:r>
+              <w:rPr>
+                <w:rFonts w:ascii="Arial" w:cs="Arial" w:eastAsia="Arial" w:hAnsi="Arial"/>
+                <w:color w:val="1A1A2E"/>
+                <w:sz w:val="20"/>
+                <w:szCs w:val="20"/>
+              </w:rPr>
+              <w:t xml:space="preserve">✅ Chancen überwiegen Risiken</w:t>
+            </w:r>
+          </w:p>
+        </w:tc>
+        <w:tc>
+          <w:tcPr>
+            <w:tcW w:type="dxa" w:w="4326"/>
+            <w:tcBorders>
+              <w:top w:val="single" w:color="DDDDDD" w:sz="1"/>
+              <w:left w:val="single" w:color="DDDDDD" w:sz="1"/>
+              <w:bottom w:val="single" w:color="DDDDDD" w:sz="1"/>
+              <w:right w:val="single" w:color="DDDDDD" w:sz="1"/>
+            </w:tcBorders>
+            <w:shd w:fill="F5F5F5" w:val="clear"/>
+            <w:tcMar>
+              <w:top w:type="dxa" w:w="80"/>
+              <w:left w:type="dxa" w:w="120"/>
+              <w:bottom w:type="dxa" w:w="80"/>
+              <w:right w:type="dxa" w:w="120"/>
+            </w:tcMar>
+          </w:tcPr>
+          <w:p>
+            <w:r>
+              <w:rPr>
+                <w:rFonts w:ascii="Arial" w:cs="Arial" w:eastAsia="Arial" w:hAnsi="Arial"/>
+                <w:color w:val="1A1A2E"/>
+                <w:sz w:val="20"/>
+                <w:szCs w:val="20"/>
+              </w:rPr>
+              <w:t xml:space="preserve">DSGVO von Tag 1 lösen, dann skalieren</w:t>
+            </w:r>
+          </w:p>
+        </w:tc>
+      </w:tr>
+      <w:tr>
+        <w:tc>
+          <w:tcPr>
+            <w:tcW w:type="dxa" w:w="2200"/>
+            <w:tcBorders>
+              <w:top w:val="single" w:color="DDDDDD" w:sz="1"/>
+              <w:left w:val="single" w:color="DDDDDD" w:sz="1"/>
+              <w:bottom w:val="single" w:color="DDDDDD" w:sz="1"/>
+              <w:right w:val="single" w:color="DDDDDD" w:sz="1"/>
+            </w:tcBorders>
+            <w:shd w:fill="FFFFFF" w:val="clear"/>
+            <w:tcMar>
+              <w:top w:type="dxa" w:w="80"/>
+              <w:left w:type="dxa" w:w="120"/>
+              <w:bottom w:type="dxa" w:w="80"/>
+              <w:right w:type="dxa" w:w="120"/>
+            </w:tcMar>
+          </w:tcPr>
+          <w:p>
+            <w:r>
+              <w:rPr>
+                <w:rFonts w:ascii="Arial" w:cs="Arial" w:eastAsia="Arial" w:hAnsi="Arial"/>
+                <w:color w:val="1A1A2E"/>
+                <w:sz w:val="20"/>
+                <w:szCs w:val="20"/>
+              </w:rPr>
+              <w:t xml:space="preserve">Kurzfristig (0–3 Mo.)</w:t>
+            </w:r>
+          </w:p>
+        </w:tc>
+        <w:tc>
+          <w:tcPr>
+            <w:tcW w:type="dxa" w:w="2500"/>
+            <w:tcBorders>
+              <w:top w:val="single" w:color="DDDDDD" w:sz="1"/>
+              <w:left w:val="single" w:color="DDDDDD" w:sz="1"/>
+              <w:bottom w:val="single" w:color="DDDDDD" w:sz="1"/>
+              <w:right w:val="single" w:color="DDDDDD" w:sz="1"/>
+            </w:tcBorders>
+            <w:shd w:fill="FFFFFF" w:val="clear"/>
+            <w:tcMar>
+              <w:top w:type="dxa" w:w="80"/>
+              <w:left w:type="dxa" w:w="120"/>
+              <w:bottom w:type="dxa" w:w="80"/>
+              <w:right w:type="dxa" w:w="120"/>
+            </w:tcMar>
+          </w:tcPr>
+          <w:p>
+            <w:r>
+              <w:rPr>
+                <w:rFonts w:ascii="Arial" w:cs="Arial" w:eastAsia="Arial" w:hAnsi="Arial"/>
+                <w:color w:val="1A1A2E"/>
+                <w:sz w:val="20"/>
+                <w:szCs w:val="20"/>
+              </w:rPr>
+              <w:t xml:space="preserve">Mittel: Content-Aufwand hoch</w:t>
+            </w:r>
+          </w:p>
+        </w:tc>
+        <w:tc>
+          <w:tcPr>
+            <w:tcW w:type="dxa" w:w="4326"/>
+            <w:tcBorders>
+              <w:top w:val="single" w:color="DDDDDD" w:sz="1"/>
+              <w:left w:val="single" w:color="DDDDDD" w:sz="1"/>
+              <w:bottom w:val="single" w:color="DDDDDD" w:sz="1"/>
+              <w:right w:val="single" w:color="DDDDDD" w:sz="1"/>
+            </w:tcBorders>
+            <w:shd w:fill="FFFFFF" w:val="clear"/>
+            <w:tcMar>
+              <w:top w:type="dxa" w:w="80"/>
+              <w:left w:type="dxa" w:w="120"/>
+              <w:bottom w:type="dxa" w:w="80"/>
+              <w:right w:type="dxa" w:w="120"/>
+            </w:tcMar>
+          </w:tcPr>
+          <w:p>
+            <w:r>
+              <w:rPr>
+                <w:rFonts w:ascii="Arial" w:cs="Arial" w:eastAsia="Arial" w:hAnsi="Arial"/>
+                <w:color w:val="1A1A2E"/>
+                <w:sz w:val="20"/>
+                <w:szCs w:val="20"/>
+              </w:rPr>
+              <w:t xml:space="preserve">Fokus auf 1 Typ, Rest folgt</w:t>
+            </w:r>
+          </w:p>
+        </w:tc>
+      </w:tr>
+      <w:tr>
+        <w:tc>
+          <w:tcPr>
+            <w:tcW w:type="dxa" w:w="2200"/>
+            <w:tcBorders>
+              <w:top w:val="single" w:color="DDDDDD" w:sz="1"/>
+              <w:left w:val="single" w:color="DDDDDD" w:sz="1"/>
+              <w:bottom w:val="single" w:color="DDDDDD" w:sz="1"/>
+              <w:right w:val="single" w:color="DDDDDD" w:sz="1"/>
+            </w:tcBorders>
+            <w:shd w:fill="F5F5F5" w:val="clear"/>
+            <w:tcMar>
+              <w:top w:type="dxa" w:w="80"/>
+              <w:left w:type="dxa" w:w="120"/>
+              <w:bottom w:type="dxa" w:w="80"/>
+              <w:right w:type="dxa" w:w="120"/>
+            </w:tcMar>
+          </w:tcPr>
+          <w:p>
+            <w:r>
+              <w:rPr>
+                <w:rFonts w:ascii="Arial" w:cs="Arial" w:eastAsia="Arial" w:hAnsi="Arial"/>
+                <w:color w:val="1A1A2E"/>
+                <w:sz w:val="20"/>
+                <w:szCs w:val="20"/>
+              </w:rPr>
+              <w:t xml:space="preserve">Mittelfristig (3–12 Mo.)</w:t>
+            </w:r>
+          </w:p>
+        </w:tc>
+        <w:tc>
+          <w:tcPr>
+            <w:tcW w:type="dxa" w:w="2500"/>
+            <w:tcBorders>
+              <w:top w:val="single" w:color="DDDDDD" w:sz="1"/>
+              <w:left w:val="single" w:color="DDDDDD" w:sz="1"/>
+              <w:bottom w:val="single" w:color="DDDDDD" w:sz="1"/>
+              <w:right w:val="single" w:color="DDDDDD" w:sz="1"/>
+            </w:tcBorders>
+            <w:shd w:fill="F5F5F5" w:val="clear"/>
+            <w:tcMar>
+              <w:top w:type="dxa" w:w="80"/>
+              <w:left w:type="dxa" w:w="120"/>
+              <w:bottom w:type="dxa" w:w="80"/>
+              <w:right w:type="dxa" w:w="120"/>
+            </w:tcMar>
+          </w:tcPr>
+          <w:p>
+            <w:r>
+              <w:rPr>
+                <w:rFonts w:ascii="Arial" w:cs="Arial" w:eastAsia="Arial" w:hAnsi="Arial"/>
+                <w:color w:val="1A1A2E"/>
+                <w:sz w:val="20"/>
+                <w:szCs w:val="20"/>
+              </w:rPr>
+              <w:t xml:space="preserve">Hoch: System amortisiert sich</w:t>
+            </w:r>
+          </w:p>
+        </w:tc>
+        <w:tc>
+          <w:tcPr>
+            <w:tcW w:type="dxa" w:w="4326"/>
+            <w:tcBorders>
+              <w:top w:val="single" w:color="DDDDDD" w:sz="1"/>
+              <w:left w:val="single" w:color="DDDDDD" w:sz="1"/>
+              <w:bottom w:val="single" w:color="DDDDDD" w:sz="1"/>
+              <w:right w:val="single" w:color="DDDDDD" w:sz="1"/>
+            </w:tcBorders>
+            <w:shd w:fill="F5F5F5" w:val="clear"/>
+            <w:tcMar>
+              <w:top w:type="dxa" w:w="80"/>
+              <w:left w:type="dxa" w:w="120"/>
+              <w:bottom w:type="dxa" w:w="80"/>
+              <w:right w:type="dxa" w:w="120"/>
+            </w:tcMar>
+          </w:tcPr>
+          <w:p>
+            <w:r>
+              <w:rPr>
+                <w:rFonts w:ascii="Arial" w:cs="Arial" w:eastAsia="Arial" w:hAnsi="Arial"/>
+                <w:color w:val="1A1A2E"/>
+                <w:sz w:val="20"/>
+                <w:szCs w:val="20"/>
+              </w:rPr>
+              <w:t xml:space="preserve">Alle 4 Typen + LinkedIn Ads</w:t>
+            </w:r>
+          </w:p>
+        </w:tc>
+      </w:tr>
+      <w:tr>
+        <w:tc>
+          <w:tcPr>
+            <w:tcW w:type="dxa" w:w="2200"/>
+            <w:tcBorders>
+              <w:top w:val="single" w:color="DDDDDD" w:sz="1"/>
+              <w:left w:val="single" w:color="DDDDDD" w:sz="1"/>
+              <w:bottom w:val="single" w:color="DDDDDD" w:sz="1"/>
+              <w:right w:val="single" w:color="DDDDDD" w:sz="1"/>
+            </w:tcBorders>
+            <w:shd w:fill="FFFFFF" w:val="clear"/>
+            <w:tcMar>
+              <w:top w:type="dxa" w:w="80"/>
+              <w:left w:type="dxa" w:w="120"/>
+              <w:bottom w:type="dxa" w:w="80"/>
+              <w:right w:type="dxa" w:w="120"/>
+            </w:tcMar>
+          </w:tcPr>
+          <w:p>
+            <w:r>
+              <w:rPr>
+                <w:rFonts w:ascii="Arial" w:cs="Arial" w:eastAsia="Arial" w:hAnsi="Arial"/>
+                <w:color w:val="1A1A2E"/>
+                <w:sz w:val="20"/>
+                <w:szCs w:val="20"/>
+              </w:rPr>
+              <w:t xml:space="preserve">Langfristig (12+ Mo.)</w:t>
+            </w:r>
+          </w:p>
+        </w:tc>
+        <w:tc>
+          <w:tcPr>
+            <w:tcW w:type="dxa" w:w="2500"/>
+            <w:tcBorders>
+              <w:top w:val="single" w:color="DDDDDD" w:sz="1"/>
+              <w:left w:val="single" w:color="DDDDDD" w:sz="1"/>
+              <w:bottom w:val="single" w:color="DDDDDD" w:sz="1"/>
+              <w:right w:val="single" w:color="DDDDDD" w:sz="1"/>
+            </w:tcBorders>
+            <w:shd w:fill="FFFFFF" w:val="clear"/>
+            <w:tcMar>
+              <w:top w:type="dxa" w:w="80"/>
+              <w:left w:type="dxa" w:w="120"/>
+              <w:bottom w:type="dxa" w:w="80"/>
+              <w:right w:type="dxa" w:w="120"/>
+            </w:tcMar>
+          </w:tcPr>
+          <w:p>
+            <w:r>
+              <w:rPr>
+                <w:rFonts w:ascii="Arial" w:cs="Arial" w:eastAsia="Arial" w:hAnsi="Arial"/>
+                <w:color w:val="1A1A2E"/>
+                <w:sz w:val="20"/>
+                <w:szCs w:val="20"/>
+              </w:rPr>
+              <w:t xml:space="preserve">Sehr hoch: Datenvorteil wächst</w:t>
+            </w:r>
+          </w:p>
+        </w:tc>
+        <w:tc>
+          <w:tcPr>
+            <w:tcW w:type="dxa" w:w="4326"/>
+            <w:tcBorders>
+              <w:top w:val="single" w:color="DDDDDD" w:sz="1"/>
+              <w:left w:val="single" w:color="DDDDDD" w:sz="1"/>
+              <w:bottom w:val="single" w:color="DDDDDD" w:sz="1"/>
+              <w:right w:val="single" w:color="DDDDDD" w:sz="1"/>
+            </w:tcBorders>
+            <w:shd w:fill="FFFFFF" w:val="clear"/>
+            <w:tcMar>
+              <w:top w:type="dxa" w:w="80"/>
+              <w:left w:type="dxa" w:w="120"/>
+              <w:bottom w:type="dxa" w:w="80"/>
+              <w:right w:type="dxa" w:w="120"/>
+            </w:tcMar>
+          </w:tcPr>
+          <w:p>
+            <w:r>
+              <w:rPr>
+                <w:rFonts w:ascii="Arial" w:cs="Arial" w:eastAsia="Arial" w:hAnsi="Arial"/>
+                <w:color w:val="1A1A2E"/>
+                <w:sz w:val="20"/>
+                <w:szCs w:val="20"/>
+              </w:rPr>
+              <w:t xml:space="preserve">DISG-Scoring-KI, weitere Produktlinien</w:t>
+            </w:r>
+          </w:p>
+        </w:tc>
+      </w:tr>
+    </w:tbl>
+    <w:p>
+      <w:pPr>
+        <w:spacing w:before="80" w:after="0"/>
+      </w:pPr>
+      <w:r>
+        <w:t xml:space="preserve"/>
+      </w:r>
+    </w:p>
+    <w:p>
+      <w:pPr>
+        <w:spacing w:before="80" w:after="80"/>
+      </w:pPr>
+      <w:r>
+        <w:rPr>
+          <w:rFonts w:ascii="Arial" w:cs="Arial" w:eastAsia="Arial" w:hAnsi="Arial"/>
+          <w:b/>
+          <w:bCs/>
+          <w:color w:val="1A1A2E"/>
+          <w:sz w:val="22"/>
+          <w:szCs w:val="22"/>
+        </w:rPr>
+        <w:t xml:space="preserve">Kritischster Erfolgsfaktor:</w:t>
+      </w:r>
+    </w:p>
+    <w:p>
+      <w:pPr>
+        <w:spacing w:before="80" w:after="80"/>
+      </w:pPr>
+      <w:r>
+        <w:rPr>
+          <w:rFonts w:ascii="Arial" w:cs="Arial" w:eastAsia="Arial" w:hAnsi="Arial"/>
+          <w:color w:val="1A1A2E"/>
+          <w:sz w:val="22"/>
+          <w:szCs w:val="22"/>
+        </w:rPr>
+        <w:t xml:space="preserve">Nicht die Technologie, sondern die Konsequenz. Wenn ein roter Typ auf eine Seite voller Sicherheits-Argumente trifft, springt er ab. Wenn er sofort seine ROI-Zahlen sieht, konvertiert er. DISG funktioniert nur, wenn die Botschaften wirklich differenziert sind — nicht nur leicht umformuliert.</w:t>
+      </w:r>
+    </w:p>
+    <w:p>
+      <w:r>
+        <w:br w:type="page"/>
+      </w:r>
+    </w:p>
+    <w:p>
+      <w:pPr>
+        <w:pStyle w:val="Heading1"/>
+        <w:spacing w:before="400" w:after="200"/>
+      </w:pPr>
+      <w:r>
+        <w:rPr>
+          <w:rFonts w:ascii="Arial" w:cs="Arial" w:eastAsia="Arial" w:hAnsi="Arial"/>
+          <w:b/>
+          <w:bCs/>
+          <w:color w:val="0A1628"/>
+          <w:sz w:val="36"/>
+          <w:szCs w:val="36"/>
+        </w:rPr>
+        <w:t xml:space="preserve">4. Gesamtarchitektur des Systems</w:t>
       </w:r>
     </w:p>
     <w:p>
@@ -3514,7 +5031,7 @@
           <w:sz w:val="36"/>
           <w:szCs w:val="36"/>
         </w:rPr>
-        <w:t xml:space="preserve">4. DISG-Content-Matrix für Pöppel</w:t>
+        <w:t xml:space="preserve">5. DISG-Content-Matrix für Pöppel</w:t>
       </w:r>
     </w:p>
     <w:p>
@@ -5598,7 +7115,7 @@
           <w:sz w:val="36"/>
           <w:szCs w:val="36"/>
         </w:rPr>
-        <w:t xml:space="preserve">5. n8n Workflows — Vollständige Konfiguration</w:t>
+        <w:t xml:space="preserve">6. n8n Workflows — Vollständige Konfiguration</w:t>
       </w:r>
     </w:p>
     <w:p>
@@ -8911,7 +10428,7 @@
           <w:sz w:val="36"/>
           <w:szCs w:val="36"/>
         </w:rPr>
-        <w:t xml:space="preserve">6. Technische Website-Implementierung</w:t>
+        <w:t xml:space="preserve">7. Technische Website-Implementierung</w:t>
       </w:r>
     </w:p>
     <w:p>
@@ -10338,7 +11855,7 @@
           <w:sz w:val="36"/>
           <w:szCs w:val="36"/>
         </w:rPr>
-        <w:t xml:space="preserve">7. E-Mail-Template-Struktur</w:t>
+        <w:t xml:space="preserve">8. E-Mail-Template-Struktur</w:t>
       </w:r>
     </w:p>
     <w:p>
@@ -11275,7 +12792,7 @@
           <w:sz w:val="36"/>
           <w:szCs w:val="36"/>
         </w:rPr>
-        <w:t xml:space="preserve">8. Whitepaper-Strategie</w:t>
+        <w:t xml:space="preserve">9. Whitepaper-Strategie</w:t>
       </w:r>
     </w:p>
     <w:p>
@@ -12100,7 +13617,7 @@
           <w:sz w:val="36"/>
           <w:szCs w:val="36"/>
         </w:rPr>
-        <w:t xml:space="preserve">9. Tracking, Analytics &amp; Reporting</w:t>
+        <w:t xml:space="preserve">10. Tracking, Analytics &amp; Reporting</w:t>
       </w:r>
     </w:p>
     <w:p>
@@ -12851,7 +14368,7 @@
           <w:sz w:val="36"/>
           <w:szCs w:val="36"/>
         </w:rPr>
-        <w:t xml:space="preserve">10. Phasenplan zur Umsetzung</w:t>
+        <w:t xml:space="preserve">11. Phasenplan zur Umsetzung</w:t>
       </w:r>
     </w:p>
     <w:p>
@@ -13965,7 +15482,7 @@
           <w:sz w:val="36"/>
           <w:szCs w:val="36"/>
         </w:rPr>
-        <w:t xml:space="preserve">11. DSGVO-Hinweise &amp; Datenschutz</w:t>
+        <w:t xml:space="preserve">12. DSGVO-Hinweise &amp; Datenschutz</w:t>
       </w:r>
     </w:p>
     <w:p>
@@ -14138,7 +15655,7 @@
           <w:sz w:val="36"/>
           <w:szCs w:val="36"/>
         </w:rPr>
-        <w:t xml:space="preserve">12. Ausblick: Erweiterungen &amp; Skalierung</w:t>
+        <w:t xml:space="preserve">13. Ausblick: Erweiterungen &amp; Skalierung</w:t>
       </w:r>
     </w:p>
     <w:p>

</xml_diff>